<commit_message>
modifiche mail la fauci
</commit_message>
<xml_diff>
--- a/packages/manager/src/express/public/templates/msc_certificate.docx
+++ b/packages/manager/src/express/public/templates/msc_certificate.docx
@@ -1215,8 +1215,6 @@
           <w:docGrid w:linePitch="360" w:charSpace="4096"/>
         </w:sectPr>
       </w:pPr>
-      <w:bookmarkStart w:id="0" w:name="_GoBack"/>
-      <w:bookmarkEnd w:id="0"/>
       <w:r>
         <w:rPr>
           <w:noProof/>
@@ -1745,6 +1743,7 @@
               </w:rPr>
               <w:t>{</w:t>
             </w:r>
+            <w:bookmarkStart w:id="0" w:name="_GoBack"/>
             <w:proofErr w:type="spellStart"/>
             <w:r>
               <w:rPr>
@@ -1756,6 +1755,7 @@
               </w:rPr>
               <w:t>policyNumber</w:t>
             </w:r>
+            <w:bookmarkEnd w:id="0"/>
             <w:proofErr w:type="spellEnd"/>
             <w:r>
               <w:rPr>
@@ -4102,13 +4102,12 @@
             <w:r>
               <w:rPr>
                 <w:noProof/>
-                <w:lang w:bidi="ar-SA"/>
               </w:rPr>
               <w:drawing>
-                <wp:inline distT="0" distB="0" distL="0" distR="0" wp14:anchorId="795927E7" wp14:editId="43A73230">
-                  <wp:extent cx="2105025" cy="667771"/>
-                  <wp:effectExtent l="0" t="0" r="0" b="0"/>
-                  <wp:docPr id="16" name="Immagine 16"/>
+                <wp:inline distT="0" distB="0" distL="0" distR="0" wp14:anchorId="364746AE" wp14:editId="0FCE0601">
+                  <wp:extent cx="1228725" cy="836456"/>
+                  <wp:effectExtent l="0" t="0" r="0" b="1905"/>
+                  <wp:docPr id="1" name="Immagine 1"/>
                   <wp:cNvGraphicFramePr>
                     <a:graphicFrameLocks xmlns:a="http://schemas.openxmlformats.org/drawingml/2006/main" noChangeAspect="1"/>
                   </wp:cNvGraphicFramePr>
@@ -4128,7 +4127,7 @@
                         <pic:spPr>
                           <a:xfrm>
                             <a:off x="0" y="0"/>
-                            <a:ext cx="2313785" cy="733995"/>
+                            <a:ext cx="1263172" cy="859906"/>
                           </a:xfrm>
                           <a:prstGeom prst="rect">
                             <a:avLst/>
@@ -5542,7 +5541,6 @@
         <w:tab w:val="clear" w:pos="9638"/>
         <w:tab w:val="left" w:pos="3617"/>
       </w:tabs>
-      <w:jc w:val="center"/>
       <w:rPr>
         <w:color w:val="808080" w:themeColor="background1" w:themeShade="80"/>
       </w:rPr>
@@ -5598,13 +5596,6 @@
         </wp:anchor>
       </w:drawing>
     </w:r>
-    <w:r>
-      <w:rPr>
-        <w:rFonts w:ascii="Tw Cen MT" w:hAnsi="Tw Cen MT"/>
-        <w:color w:val="808080" w:themeColor="background1" w:themeShade="80"/>
-      </w:rPr>
-      <w:t>FAC SIMILE</w:t>
-    </w:r>
   </w:p>
 </w:hdr>
 </file>
@@ -5619,7 +5610,6 @@
         <w:tab w:val="clear" w:pos="9638"/>
         <w:tab w:val="left" w:pos="6447"/>
       </w:tabs>
-      <w:jc w:val="center"/>
     </w:pPr>
     <w:r>
       <w:rPr>
@@ -5688,13 +5678,6 @@
           </w:pict>
         </mc:Fallback>
       </mc:AlternateContent>
-    </w:r>
-    <w:r>
-      <w:rPr>
-        <w:rFonts w:ascii="Tw Cen MT" w:hAnsi="Tw Cen MT"/>
-        <w:color w:val="808080" w:themeColor="background1" w:themeShade="80"/>
-      </w:rPr>
-      <w:t>FAC SIMILE</w:t>
     </w:r>
   </w:p>
 </w:hdr>

</xml_diff>